<commit_message>
added config management plan update
</commit_message>
<xml_diff>
--- a/doc/IEEE Configuration Management.docx
+++ b/doc/IEEE Configuration Management.docx
@@ -418,12 +418,6 @@
         <w:gridCol w:w="4608"/>
       </w:tblGrid>
       <w:tr>
-        <w:tblPrEx>
-          <w:tblCellMar>
-            <w:top w:w="0" w:type="dxa"/>
-            <w:bottom w:w="0" w:type="dxa"/>
-          </w:tblCellMar>
-        </w:tblPrEx>
         <w:tc>
           <w:tcPr>
             <w:tcW w:w="2538" w:type="dxa"/>
@@ -465,12 +459,6 @@
         </w:tc>
       </w:tr>
       <w:tr>
-        <w:tblPrEx>
-          <w:tblCellMar>
-            <w:top w:w="0" w:type="dxa"/>
-            <w:bottom w:w="0" w:type="dxa"/>
-          </w:tblCellMar>
-        </w:tblPrEx>
         <w:tc>
           <w:tcPr>
             <w:tcW w:w="2538" w:type="dxa"/>
@@ -490,7 +478,16 @@
           </w:tcPr>
           <w:p>
             <w:r>
-              <w:t>January 16, 2026</w:t>
+              <w:t>January 16</w:t>
+            </w:r>
+            <w:r>
+              <w:rPr>
+                <w:vertAlign w:val="superscript"/>
+              </w:rPr>
+              <w:t>th</w:t>
+            </w:r>
+            <w:r>
+              <w:t>, 2026</w:t>
             </w:r>
           </w:p>
         </w:tc>
@@ -506,12 +503,6 @@
         </w:tc>
       </w:tr>
       <w:tr>
-        <w:tblPrEx>
-          <w:tblCellMar>
-            <w:top w:w="0" w:type="dxa"/>
-            <w:bottom w:w="0" w:type="dxa"/>
-          </w:tblCellMar>
-        </w:tblPrEx>
         <w:tc>
           <w:tcPr>
             <w:tcW w:w="2538" w:type="dxa"/>
@@ -520,19 +511,39 @@
             <w:pPr>
               <w:jc w:val="center"/>
             </w:pPr>
+            <w:r>
+              <w:t>Version 1.1(draft)</w:t>
+            </w:r>
           </w:p>
         </w:tc>
         <w:tc>
           <w:tcPr>
             <w:tcW w:w="2430" w:type="dxa"/>
           </w:tcPr>
-          <w:p/>
+          <w:p>
+            <w:r>
+              <w:t>February 11</w:t>
+            </w:r>
+            <w:r>
+              <w:rPr>
+                <w:vertAlign w:val="superscript"/>
+              </w:rPr>
+              <w:t>th</w:t>
+            </w:r>
+            <w:r>
+              <w:t>, 2026</w:t>
+            </w:r>
+          </w:p>
         </w:tc>
         <w:tc>
           <w:tcPr>
             <w:tcW w:w="4608" w:type="dxa"/>
           </w:tcPr>
-          <w:p/>
+          <w:p>
+            <w:r>
+              <w:t>Updated Introduction</w:t>
+            </w:r>
+          </w:p>
         </w:tc>
       </w:tr>
     </w:tbl>
@@ -638,6 +649,7 @@
         <w:r>
           <w:rPr>
             <w:noProof/>
+            <w:webHidden/>
           </w:rPr>
         </w:r>
         <w:r>
@@ -721,6 +733,7 @@
         <w:r>
           <w:rPr>
             <w:noProof/>
+            <w:webHidden/>
           </w:rPr>
         </w:r>
         <w:r>
@@ -804,6 +817,7 @@
         <w:r>
           <w:rPr>
             <w:noProof/>
+            <w:webHidden/>
           </w:rPr>
         </w:r>
         <w:r>
@@ -887,6 +901,7 @@
         <w:r>
           <w:rPr>
             <w:noProof/>
+            <w:webHidden/>
           </w:rPr>
         </w:r>
         <w:r>
@@ -972,6 +987,7 @@
         <w:r>
           <w:rPr>
             <w:noProof/>
+            <w:webHidden/>
           </w:rPr>
         </w:r>
         <w:r>
@@ -1057,6 +1073,7 @@
         <w:r>
           <w:rPr>
             <w:noProof/>
+            <w:webHidden/>
           </w:rPr>
         </w:r>
         <w:r>
@@ -1140,6 +1157,7 @@
         <w:r>
           <w:rPr>
             <w:noProof/>
+            <w:webHidden/>
           </w:rPr>
         </w:r>
         <w:r>
@@ -1229,6 +1247,7 @@
         <w:r>
           <w:rPr>
             <w:noProof/>
+            <w:webHidden/>
           </w:rPr>
         </w:r>
         <w:r>
@@ -1312,6 +1331,7 @@
         <w:r>
           <w:rPr>
             <w:noProof/>
+            <w:webHidden/>
           </w:rPr>
         </w:r>
         <w:r>
@@ -1395,6 +1415,7 @@
         <w:r>
           <w:rPr>
             <w:noProof/>
+            <w:webHidden/>
           </w:rPr>
         </w:r>
         <w:r>
@@ -1478,6 +1499,7 @@
         <w:r>
           <w:rPr>
             <w:noProof/>
+            <w:webHidden/>
           </w:rPr>
         </w:r>
         <w:r>
@@ -1561,6 +1583,7 @@
         <w:r>
           <w:rPr>
             <w:noProof/>
+            <w:webHidden/>
           </w:rPr>
         </w:r>
         <w:r>
@@ -1650,6 +1673,7 @@
         <w:r>
           <w:rPr>
             <w:noProof/>
+            <w:webHidden/>
           </w:rPr>
         </w:r>
         <w:r>
@@ -1733,6 +1757,7 @@
         <w:r>
           <w:rPr>
             <w:noProof/>
+            <w:webHidden/>
           </w:rPr>
         </w:r>
         <w:r>
@@ -1818,6 +1843,7 @@
         <w:r>
           <w:rPr>
             <w:noProof/>
+            <w:webHidden/>
           </w:rPr>
         </w:r>
         <w:r>
@@ -1903,6 +1929,7 @@
         <w:r>
           <w:rPr>
             <w:noProof/>
+            <w:webHidden/>
           </w:rPr>
         </w:r>
         <w:r>
@@ -1988,6 +2015,7 @@
         <w:r>
           <w:rPr>
             <w:noProof/>
+            <w:webHidden/>
           </w:rPr>
         </w:r>
         <w:r>
@@ -2073,6 +2101,7 @@
         <w:r>
           <w:rPr>
             <w:noProof/>
+            <w:webHidden/>
           </w:rPr>
         </w:r>
         <w:r>
@@ -2156,6 +2185,7 @@
         <w:r>
           <w:rPr>
             <w:noProof/>
+            <w:webHidden/>
           </w:rPr>
         </w:r>
         <w:r>
@@ -2241,6 +2271,7 @@
         <w:r>
           <w:rPr>
             <w:noProof/>
+            <w:webHidden/>
           </w:rPr>
         </w:r>
         <w:r>
@@ -2326,6 +2357,7 @@
         <w:r>
           <w:rPr>
             <w:noProof/>
+            <w:webHidden/>
           </w:rPr>
         </w:r>
         <w:r>
@@ -2411,6 +2443,7 @@
         <w:r>
           <w:rPr>
             <w:noProof/>
+            <w:webHidden/>
           </w:rPr>
         </w:r>
         <w:r>
@@ -2496,6 +2529,7 @@
         <w:r>
           <w:rPr>
             <w:noProof/>
+            <w:webHidden/>
           </w:rPr>
         </w:r>
         <w:r>
@@ -2581,6 +2615,7 @@
         <w:r>
           <w:rPr>
             <w:noProof/>
+            <w:webHidden/>
           </w:rPr>
         </w:r>
         <w:r>
@@ -2666,6 +2701,7 @@
         <w:r>
           <w:rPr>
             <w:noProof/>
+            <w:webHidden/>
           </w:rPr>
         </w:r>
         <w:r>
@@ -2751,6 +2787,7 @@
         <w:r>
           <w:rPr>
             <w:noProof/>
+            <w:webHidden/>
           </w:rPr>
         </w:r>
         <w:r>
@@ -2836,6 +2873,7 @@
         <w:r>
           <w:rPr>
             <w:noProof/>
+            <w:webHidden/>
           </w:rPr>
         </w:r>
         <w:r>
@@ -2919,6 +2957,7 @@
         <w:r>
           <w:rPr>
             <w:noProof/>
+            <w:webHidden/>
           </w:rPr>
         </w:r>
         <w:r>
@@ -3004,6 +3043,7 @@
         <w:r>
           <w:rPr>
             <w:noProof/>
+            <w:webHidden/>
           </w:rPr>
         </w:r>
         <w:r>
@@ -3089,6 +3129,7 @@
         <w:r>
           <w:rPr>
             <w:noProof/>
+            <w:webHidden/>
           </w:rPr>
         </w:r>
         <w:r>
@@ -3174,6 +3215,7 @@
         <w:r>
           <w:rPr>
             <w:noProof/>
+            <w:webHidden/>
           </w:rPr>
         </w:r>
         <w:r>
@@ -3259,6 +3301,7 @@
         <w:r>
           <w:rPr>
             <w:noProof/>
+            <w:webHidden/>
           </w:rPr>
         </w:r>
         <w:r>
@@ -3344,6 +3387,7 @@
         <w:r>
           <w:rPr>
             <w:noProof/>
+            <w:webHidden/>
           </w:rPr>
         </w:r>
         <w:r>
@@ -3429,6 +3473,7 @@
         <w:r>
           <w:rPr>
             <w:noProof/>
+            <w:webHidden/>
           </w:rPr>
         </w:r>
         <w:r>
@@ -3512,6 +3557,7 @@
         <w:r>
           <w:rPr>
             <w:noProof/>
+            <w:webHidden/>
           </w:rPr>
         </w:r>
         <w:r>
@@ -3601,6 +3647,7 @@
         <w:r>
           <w:rPr>
             <w:noProof/>
+            <w:webHidden/>
           </w:rPr>
         </w:r>
         <w:r>
@@ -3690,6 +3737,7 @@
         <w:r>
           <w:rPr>
             <w:noProof/>
+            <w:webHidden/>
           </w:rPr>
         </w:r>
         <w:r>
@@ -3779,6 +3827,7 @@
         <w:r>
           <w:rPr>
             <w:noProof/>
+            <w:webHidden/>
           </w:rPr>
         </w:r>
         <w:r>
@@ -3957,13 +4006,14 @@
     <w:p/>
     <w:p>
       <w:r>
-        <w:t xml:space="preserve">[The purpose should address why the Plan exists and the intended audience. It should provide a simplified overview of the SCM activities so that those approving, those performing, and those interacting with SCM can obtain a clear understanding of the Plan.  The introduction should include four topics: the purpose of the Plan, the scope, the definition of key terms, and </w:t>
-      </w:r>
-      <w:proofErr w:type="gramStart"/>
-      <w:r>
-        <w:t>references.]</w:t>
-      </w:r>
-      <w:proofErr w:type="gramEnd"/>
+        <w:t xml:space="preserve">This plan exists to help plan configuration management for each person within the Data Warehousing team. It will be used to help with </w:t>
+      </w:r>
+      <w:r>
+        <w:t>planning, identification (defining components/baselines), change control (tracking modifications), status accounting (recording history), and auditing</w:t>
+      </w:r>
+      <w:r>
+        <w:t>.</w:t>
+      </w:r>
     </w:p>
     <w:p/>
     <w:p>
@@ -3981,63 +4031,61 @@
     <w:p/>
     <w:p>
       <w:r>
-        <w:t xml:space="preserve">[The scope should address SCM applicability, limitations, and assumptions on which the Plan is based. The scope should provide an overview description of the software development project;  identification of the software CI(s) to which SCM will be </w:t>
+        <w:t xml:space="preserve">This document defines Configuration Management (CM) activities for all Software and Data produced during the development of the </w:t>
+      </w:r>
+      <w:r>
+        <w:t>Data Warehousing Project</w:t>
+      </w:r>
+      <w:r>
+        <w:t xml:space="preserve"> (</w:t>
+      </w:r>
+      <w:r>
+        <w:t>DW Project</w:t>
+      </w:r>
+      <w:r>
+        <w:t xml:space="preserve">) software.  This document applies to all module products, end-user products, and data developed and maintained for the </w:t>
+      </w:r>
+      <w:r>
+        <w:t>DW Project</w:t>
+      </w:r>
+      <w:r>
+        <w:t xml:space="preserve"> Program. CM activities as defined herein will be applied to all future </w:t>
+      </w:r>
+      <w:r>
+        <w:t>DW Project</w:t>
+      </w:r>
+      <w:r>
+        <w:t xml:space="preserve"> projects.</w:t>
+      </w:r>
+    </w:p>
+    <w:p/>
+    <w:p>
+      <w:r>
+        <w:t xml:space="preserve">This document conforms to </w:t>
+      </w:r>
+      <w:r>
+        <w:t>Data Warehousing Team</w:t>
+      </w:r>
+      <w:r>
+        <w:t xml:space="preserve">'s Software Configuration Management Policy </w:t>
+      </w:r>
+      <w:r>
+        <w:t>#1</w:t>
+      </w:r>
+      <w:r>
+        <w:t xml:space="preserve"> and IEEE standards for software configuration </w:t>
       </w:r>
       <w:proofErr w:type="gramStart"/>
       <w:r>
-        <w:t>applied;</w:t>
+        <w:t>management, and</w:t>
       </w:r>
       <w:proofErr w:type="gramEnd"/>
-    </w:p>
-    <w:p>
-      <w:r>
-        <w:t>identification of other software to be included as part of the Plan (e.g., support or test software); and  relationship of SCM to the hardware or system configuration management activities for the project.  The scope should address the degree of formality, depth of control, and portion of the software life cycle for applying SCM on this project including any limitations, such as time constraints, that apply to the Plan.  Any assumptions that might have an impact on the cost, schedule, or ability to perform defined SCM activities</w:t>
-      </w:r>
-    </w:p>
-    <w:p>
-      <w:r>
-        <w:t xml:space="preserve">(e.g., assumptions of the degree of customer participation in SCM activities or the availability of automated aids) must also be addressed  </w:t>
-      </w:r>
-      <w:proofErr w:type="gramStart"/>
-      <w:r>
-        <w:t>The</w:t>
-      </w:r>
-      <w:proofErr w:type="gramEnd"/>
-      <w:r>
-        <w:t xml:space="preserve"> following is an example of scope:</w:t>
+      <w:r>
+        <w:t xml:space="preserve"> will change as needed to maintain conformance.</w:t>
       </w:r>
     </w:p>
     <w:p/>
     <w:p>
-      <w:r>
-        <w:t>This document defines Configuration Management (CM) activities for all Software and Data produced during the development of the [Project Name] ([Project Abbreviation]) software.  This document applies to all module products, end-user products, and data developed and maintained for the [Project Abbreviation] Program. CM activities as defined herein will be applied to all future [Project Abbreviation] projects.</w:t>
-      </w:r>
-    </w:p>
-    <w:p/>
-    <w:p>
-      <w:r>
-        <w:lastRenderedPageBreak/>
-        <w:t>This document conforms to [Company Name]'s  Software Configuration Management Policy [</w:t>
-      </w:r>
-      <w:proofErr w:type="gramStart"/>
-      <w:r>
-        <w:t>Policy #]</w:t>
-      </w:r>
-      <w:proofErr w:type="gramEnd"/>
-      <w:r>
-        <w:t xml:space="preserve"> and IEEE standards for software configuration </w:t>
-      </w:r>
-      <w:proofErr w:type="gramStart"/>
-      <w:r>
-        <w:t>management, and</w:t>
-      </w:r>
-      <w:proofErr w:type="gramEnd"/>
-      <w:r>
-        <w:t xml:space="preserve"> will change as needed to maintain conformance.]</w:t>
-      </w:r>
-    </w:p>
-    <w:p/>
-    <w:p>
       <w:pPr>
         <w:pStyle w:val="Heading2"/>
       </w:pPr>
@@ -4046,12 +4094,6 @@
         <w:t>Definitions and Acronyms</w:t>
       </w:r>
       <w:bookmarkEnd w:id="13"/>
-    </w:p>
-    <w:p/>
-    <w:p>
-      <w:r>
-        <w:t>[This section should identify all definitions and acronyms specific to this software configuration management plan.  The following are provided as examples:</w:t>
-      </w:r>
     </w:p>
     <w:p/>
     <w:p>
@@ -4199,6 +4241,7 @@
         </w:tabs>
       </w:pPr>
       <w:r>
+        <w:lastRenderedPageBreak/>
         <w:tab/>
         <w:t>FOT&amp;E</w:t>
       </w:r>
@@ -4651,64 +4694,762 @@
         <w:rPr>
           <w:b/>
         </w:rPr>
+        <w:t>customer</w:t>
+      </w:r>
+      <w:r>
+        <w:tab/>
+      </w:r>
+      <w:r>
+        <w:tab/>
+        <w:t xml:space="preserve">“The individual or organization that specifies and accepts the </w:t>
+      </w:r>
+      <w:r>
+        <w:tab/>
+      </w:r>
+      <w:r>
+        <w:tab/>
+      </w:r>
+      <w:r>
+        <w:tab/>
+      </w:r>
+      <w:r>
+        <w:tab/>
+        <w:t xml:space="preserve">project deliverables. The customer may be internal or external to </w:t>
+      </w:r>
+    </w:p>
+    <w:p>
+      <w:r>
+        <w:tab/>
+      </w:r>
+      <w:r>
+        <w:tab/>
+      </w:r>
+      <w:r>
+        <w:tab/>
+        <w:t xml:space="preserve">the parent organization of the project, and may or may not be the </w:t>
+      </w:r>
+    </w:p>
+    <w:p>
+      <w:r>
+        <w:tab/>
+      </w:r>
+      <w:r>
+        <w:tab/>
+      </w:r>
+      <w:r>
+        <w:tab/>
+        <w:t xml:space="preserve">end user of the software product.  A financial transaction between </w:t>
+      </w:r>
+    </w:p>
+    <w:p>
+      <w:r>
+        <w:tab/>
+      </w:r>
+      <w:r>
+        <w:tab/>
+      </w:r>
+      <w:r>
+        <w:tab/>
+        <w:t>the customer and developer is not necessarily implied.” [IEEE87]</w:t>
+      </w:r>
+    </w:p>
+    <w:p/>
+    <w:p>
+      <w:r>
+        <w:rPr>
+          <w:b/>
+        </w:rPr>
+        <w:t>database</w:t>
+      </w:r>
+      <w:r>
+        <w:rPr>
+          <w:b/>
+        </w:rPr>
+        <w:tab/>
+      </w:r>
+      <w:r>
+        <w:rPr>
+          <w:b/>
+        </w:rPr>
+        <w:tab/>
+      </w:r>
+      <w:r>
+        <w:t>“A collection of data fundamental to a system.” [IEEE91]</w:t>
+      </w:r>
+    </w:p>
+    <w:p/>
+    <w:p>
+      <w:r>
+        <w:rPr>
+          <w:b/>
+        </w:rPr>
+        <w:t>installation</w:t>
+      </w:r>
+      <w:r>
+        <w:rPr>
+          <w:b/>
+        </w:rPr>
+        <w:tab/>
+      </w:r>
+      <w:r>
+        <w:rPr>
+          <w:b/>
+        </w:rPr>
+        <w:tab/>
+      </w:r>
+      <w:r>
+        <w:t xml:space="preserve">“The </w:t>
+      </w:r>
+      <w:proofErr w:type="gramStart"/>
+      <w:r>
+        <w:t>period of time</w:t>
+      </w:r>
+      <w:proofErr w:type="gramEnd"/>
+      <w:r>
+        <w:t xml:space="preserve"> in the software life cycle during which a </w:t>
+      </w:r>
+    </w:p>
+    <w:p>
+      <w:r>
+        <w:tab/>
+      </w:r>
+      <w:r>
+        <w:tab/>
+      </w:r>
+      <w:r>
+        <w:tab/>
+        <w:t xml:space="preserve">software </w:t>
+      </w:r>
+      <w:proofErr w:type="gramStart"/>
+      <w:r>
+        <w:t>product is</w:t>
+      </w:r>
+      <w:proofErr w:type="gramEnd"/>
+      <w:r>
+        <w:t xml:space="preserve"> integrated into </w:t>
+      </w:r>
+      <w:proofErr w:type="gramStart"/>
+      <w:r>
+        <w:t>its</w:t>
+      </w:r>
+      <w:proofErr w:type="gramEnd"/>
+      <w:r>
+        <w:t xml:space="preserve"> operational environment and </w:t>
+      </w:r>
+    </w:p>
+    <w:p>
+      <w:r>
+        <w:tab/>
+      </w:r>
+      <w:r>
+        <w:tab/>
+      </w:r>
+      <w:r>
+        <w:tab/>
+        <w:t xml:space="preserve">tested in this environment to ensure that it performs as required.” </w:t>
+      </w:r>
+    </w:p>
+    <w:p>
+      <w:r>
+        <w:tab/>
+      </w:r>
+      <w:r>
+        <w:tab/>
+      </w:r>
+      <w:r>
+        <w:tab/>
+        <w:t>[IEEE91]</w:t>
+      </w:r>
+    </w:p>
+    <w:p/>
+    <w:p>
+      <w:r>
+        <w:rPr>
+          <w:b/>
+        </w:rPr>
+        <w:t>plan</w:t>
+      </w:r>
+      <w:r>
+        <w:tab/>
+      </w:r>
+      <w:r>
+        <w:tab/>
+      </w:r>
+      <w:r>
+        <w:tab/>
+        <w:t xml:space="preserve">“A detailed scheme, program, or method worked out beforehand </w:t>
+      </w:r>
+    </w:p>
+    <w:p>
+      <w:r>
+        <w:tab/>
+      </w:r>
+      <w:r>
+        <w:tab/>
+      </w:r>
+      <w:r>
+        <w:tab/>
+        <w:t>for the accomplishment of an objective.” [Heritage85]</w:t>
+      </w:r>
+    </w:p>
+    <w:p/>
+    <w:p>
+      <w:r>
+        <w:rPr>
+          <w:b/>
+        </w:rPr>
+        <w:t>process</w:t>
+      </w:r>
+      <w:r>
+        <w:tab/>
+      </w:r>
+      <w:r>
+        <w:tab/>
+        <w:t>“A sequence of steps performed for a given purpose.” [IEEE90]</w:t>
+      </w:r>
+    </w:p>
+    <w:p/>
+    <w:p>
+      <w:r>
+        <w:rPr>
+          <w:b/>
+        </w:rPr>
+        <w:t>project</w:t>
+      </w:r>
+      <w:r>
+        <w:rPr>
+          <w:b/>
+        </w:rPr>
+        <w:tab/>
+      </w:r>
+      <w:r>
+        <w:rPr>
+          <w:b/>
+        </w:rPr>
+        <w:tab/>
+      </w:r>
+      <w:r>
+        <w:t xml:space="preserve">-- unit of work to meet a specific customer requirement.  </w:t>
+      </w:r>
+    </w:p>
+    <w:p>
+      <w:r>
+        <w:tab/>
+      </w:r>
+      <w:r>
+        <w:tab/>
+      </w:r>
+      <w:r>
+        <w:tab/>
+        <w:t xml:space="preserve">Includes all tasks, activities, and functions necessary to meet the </w:t>
+      </w:r>
+    </w:p>
+    <w:p>
+      <w:r>
+        <w:tab/>
+      </w:r>
+      <w:r>
+        <w:tab/>
+      </w:r>
+      <w:r>
+        <w:tab/>
+        <w:t>requirements.</w:t>
+      </w:r>
+    </w:p>
+    <w:p/>
+    <w:p>
+      <w:pPr>
+        <w:rPr>
+          <w:b/>
+        </w:rPr>
+      </w:pPr>
+      <w:r>
+        <w:rPr>
+          <w:b/>
+        </w:rPr>
+        <w:t>project</w:t>
+      </w:r>
+      <w:r>
+        <w:tab/>
+      </w:r>
+      <w:r>
+        <w:tab/>
+        <w:t>“The work product(s) to be delivered to the customer.  The</w:t>
+      </w:r>
+    </w:p>
+    <w:p>
+      <w:r>
+        <w:rPr>
+          <w:b/>
+        </w:rPr>
+        <w:t>deliverables</w:t>
+      </w:r>
+      <w:r>
+        <w:tab/>
+      </w:r>
+      <w:r>
+        <w:tab/>
+        <w:t xml:space="preserve">quantities, delivery dates, and delivery locations are specified in </w:t>
+      </w:r>
+    </w:p>
+    <w:p>
+      <w:r>
+        <w:tab/>
+      </w:r>
+      <w:r>
+        <w:tab/>
+      </w:r>
+      <w:r>
+        <w:tab/>
+        <w:t>the project agreement.” [IEEE87]</w:t>
+      </w:r>
+    </w:p>
+    <w:p/>
+    <w:p>
+      <w:r>
+        <w:rPr>
+          <w:b/>
+        </w:rPr>
+        <w:t>quality</w:t>
+      </w:r>
+      <w:r>
+        <w:rPr>
+          <w:b/>
+        </w:rPr>
+        <w:tab/>
+      </w:r>
+      <w:r>
+        <w:rPr>
+          <w:b/>
+        </w:rPr>
+        <w:tab/>
+      </w:r>
+      <w:r>
+        <w:t xml:space="preserve">“(1) A planned and systematic pattern of all actions necessary to </w:t>
+      </w:r>
+    </w:p>
+    <w:p>
+      <w:r>
+        <w:rPr>
+          <w:b/>
+        </w:rPr>
+        <w:t>assurance</w:t>
+      </w:r>
+      <w:r>
+        <w:tab/>
+      </w:r>
+      <w:r>
+        <w:tab/>
+        <w:t xml:space="preserve">provide adequate confidence that an item or product conforms to </w:t>
+      </w:r>
+    </w:p>
+    <w:p>
+      <w:r>
+        <w:tab/>
+      </w:r>
+      <w:r>
+        <w:tab/>
+      </w:r>
+      <w:r>
+        <w:tab/>
+        <w:t>established technical requirements.” [IEEE90]</w:t>
+      </w:r>
+    </w:p>
+    <w:p/>
+    <w:p>
+      <w:r>
+        <w:tab/>
+      </w:r>
+      <w:r>
+        <w:tab/>
+      </w:r>
+      <w:r>
+        <w:tab/>
+        <w:t xml:space="preserve">“(2) A set of activities designed to evaluate the process by which </w:t>
+      </w:r>
+    </w:p>
+    <w:p>
+      <w:r>
+        <w:tab/>
+      </w:r>
+      <w:r>
+        <w:tab/>
+      </w:r>
+      <w:r>
+        <w:tab/>
+        <w:t>products are developed or manufactured.” [IEEE90]</w:t>
+      </w:r>
+    </w:p>
+    <w:p/>
+    <w:p>
+      <w:r>
+        <w:rPr>
+          <w:b/>
+        </w:rPr>
+        <w:t>review</w:t>
+      </w:r>
+      <w:r>
+        <w:tab/>
+      </w:r>
+      <w:r>
+        <w:tab/>
+      </w:r>
+      <w:r>
+        <w:tab/>
+        <w:t xml:space="preserve">--A process or meeting during which a work product, or set of </w:t>
+      </w:r>
+    </w:p>
+    <w:p>
+      <w:r>
+        <w:tab/>
+      </w:r>
+      <w:r>
+        <w:tab/>
+      </w:r>
+      <w:r>
+        <w:tab/>
+        <w:t xml:space="preserve">work products, </w:t>
+      </w:r>
+      <w:proofErr w:type="gramStart"/>
+      <w:r>
+        <w:t>is</w:t>
+      </w:r>
+      <w:proofErr w:type="gramEnd"/>
+      <w:r>
+        <w:t xml:space="preserve"> presented to program personnel, managers, users, </w:t>
+      </w:r>
+    </w:p>
+    <w:p>
+      <w:r>
+        <w:tab/>
+      </w:r>
+      <w:r>
+        <w:tab/>
+      </w:r>
+      <w:r>
+        <w:tab/>
+        <w:t xml:space="preserve">customers, or other interested parties for comment or approval. </w:t>
+      </w:r>
+    </w:p>
+    <w:p>
+      <w:r>
+        <w:tab/>
+      </w:r>
+      <w:r>
+        <w:tab/>
+      </w:r>
+      <w:r>
+        <w:tab/>
+        <w:t xml:space="preserve">Types include requirements review, design review, code review, </w:t>
+      </w:r>
+    </w:p>
+    <w:p>
+      <w:r>
+        <w:tab/>
+      </w:r>
+      <w:r>
+        <w:tab/>
+      </w:r>
+      <w:r>
+        <w:tab/>
+        <w:t>test readiness review, formal qualification review.</w:t>
+      </w:r>
+    </w:p>
+    <w:p/>
+    <w:p>
+      <w:r>
+        <w:rPr>
+          <w:b/>
+        </w:rPr>
+        <w:t>software</w:t>
+      </w:r>
+      <w:r>
+        <w:tab/>
+      </w:r>
+      <w:r>
+        <w:tab/>
+        <w:t xml:space="preserve">“Computer programs, procedures, and associated documentation </w:t>
+      </w:r>
+    </w:p>
+    <w:p>
+      <w:r>
+        <w:tab/>
+      </w:r>
+      <w:r>
+        <w:tab/>
+      </w:r>
+      <w:r>
+        <w:tab/>
+        <w:t xml:space="preserve">and data pertaining to the operation of a computer system.” </w:t>
+      </w:r>
+    </w:p>
+    <w:p>
+      <w:r>
+        <w:tab/>
+      </w:r>
+      <w:r>
+        <w:tab/>
+      </w:r>
+      <w:r>
+        <w:tab/>
+        <w:t>[IEEE90]</w:t>
+      </w:r>
+    </w:p>
+    <w:p/>
+    <w:p>
+      <w:r>
+        <w:rPr>
+          <w:b/>
+        </w:rPr>
+        <w:t xml:space="preserve">software </w:t>
+      </w:r>
+      <w:r>
+        <w:tab/>
+      </w:r>
+      <w:r>
+        <w:tab/>
+        <w:t xml:space="preserve">“The application of a systematic, disciplined, quantifiable approach </w:t>
+      </w:r>
+    </w:p>
+    <w:p>
+      <w:r>
+        <w:rPr>
+          <w:b/>
+        </w:rPr>
+        <w:t>engineering</w:t>
+      </w:r>
+      <w:r>
+        <w:tab/>
+      </w:r>
+      <w:r>
+        <w:tab/>
+        <w:t xml:space="preserve">to the development, operation, and maintenance of software; that </w:t>
+      </w:r>
+    </w:p>
+    <w:p>
+      <w:r>
+        <w:tab/>
+      </w:r>
+      <w:r>
+        <w:tab/>
+      </w:r>
+      <w:r>
+        <w:tab/>
+        <w:t>is, the application of engineering to software.” [IEEE90]</w:t>
+      </w:r>
+    </w:p>
+    <w:p/>
+    <w:p>
+      <w:pPr>
+        <w:rPr>
+          <w:b/>
+        </w:rPr>
+      </w:pPr>
+      <w:r>
+        <w:rPr>
+          <w:b/>
+        </w:rPr>
+        <w:t>software life</w:t>
+      </w:r>
+      <w:r>
+        <w:tab/>
+      </w:r>
+      <w:r>
+        <w:tab/>
+        <w:t>“A project-specific, sequenced mapping of activities.” [IEEE91]</w:t>
+      </w:r>
+    </w:p>
+    <w:p>
+      <w:r>
+        <w:rPr>
+          <w:b/>
+        </w:rPr>
+        <w:t>cycle</w:t>
+      </w:r>
+    </w:p>
+    <w:p/>
+    <w:p>
+      <w:pPr>
+        <w:rPr>
+          <w:b/>
+        </w:rPr>
+      </w:pPr>
+      <w:r>
+        <w:rPr>
+          <w:b/>
+        </w:rPr>
+        <w:t>software quality</w:t>
+      </w:r>
+      <w:r>
+        <w:tab/>
+        <w:t>--See quality assurance.</w:t>
+      </w:r>
+    </w:p>
+    <w:p>
+      <w:pPr>
+        <w:rPr>
+          <w:b/>
+        </w:rPr>
+      </w:pPr>
+      <w:r>
+        <w:rPr>
+          <w:b/>
+        </w:rPr>
+        <w:t>assurance</w:t>
+      </w:r>
+    </w:p>
+    <w:p>
+      <w:pPr>
+        <w:rPr>
+          <w:b/>
+        </w:rPr>
+      </w:pPr>
+    </w:p>
+    <w:p>
+      <w:r>
+        <w:rPr>
+          <w:b/>
+        </w:rPr>
+        <w:t>specification</w:t>
+      </w:r>
+      <w:r>
+        <w:tab/>
+      </w:r>
+      <w:r>
+        <w:tab/>
+        <w:t xml:space="preserve">“A document that specifies, in a complete, precise, verifiable </w:t>
+      </w:r>
+    </w:p>
+    <w:p>
+      <w:r>
+        <w:tab/>
+      </w:r>
+      <w:r>
+        <w:tab/>
+      </w:r>
+      <w:r>
+        <w:tab/>
+        <w:t xml:space="preserve">manner, the requirements, design, behavior, or other characteristics </w:t>
+      </w:r>
+    </w:p>
+    <w:p>
+      <w:r>
+        <w:tab/>
+      </w:r>
+      <w:r>
+        <w:tab/>
+      </w:r>
+      <w:r>
+        <w:tab/>
+        <w:t xml:space="preserve">of a system or component, and, often, the procedures for </w:t>
+      </w:r>
+    </w:p>
+    <w:p>
+      <w:r>
+        <w:tab/>
+      </w:r>
+      <w:r>
+        <w:tab/>
+      </w:r>
+      <w:r>
+        <w:tab/>
+        <w:t xml:space="preserve">determining whether these provisions have been satisfied.” </w:t>
+      </w:r>
+    </w:p>
+    <w:p>
+      <w:r>
+        <w:tab/>
+      </w:r>
+      <w:r>
+        <w:tab/>
+      </w:r>
+      <w:r>
+        <w:tab/>
+        <w:t>[IEEE90]</w:t>
+      </w:r>
+    </w:p>
+    <w:p/>
+    <w:p>
+      <w:r>
+        <w:rPr>
+          <w:b/>
+        </w:rPr>
+        <w:t>walk-throughs</w:t>
+      </w:r>
+      <w:r>
+        <w:rPr>
+          <w:b/>
+        </w:rPr>
+        <w:tab/>
+      </w:r>
+      <w:r>
+        <w:t xml:space="preserve">“A static analysis technique in which a designer or programmer </w:t>
+      </w:r>
+    </w:p>
+    <w:p>
+      <w:r>
+        <w:tab/>
+      </w:r>
+      <w:r>
+        <w:tab/>
+      </w:r>
+      <w:r>
+        <w:tab/>
+        <w:t xml:space="preserve">leads members of the development team and other interested </w:t>
+      </w:r>
+    </w:p>
+    <w:p>
+      <w:r>
         <w:lastRenderedPageBreak/>
-        <w:t>customer</w:t>
-      </w:r>
-      <w:r>
-        <w:tab/>
-      </w:r>
-      <w:r>
-        <w:tab/>
-        <w:t xml:space="preserve">“The individual or organization that specifies and accepts the </w:t>
-      </w:r>
-      <w:r>
-        <w:tab/>
-      </w:r>
-      <w:r>
-        <w:tab/>
-      </w:r>
-      <w:r>
-        <w:tab/>
-      </w:r>
-      <w:r>
-        <w:tab/>
-        <w:t xml:space="preserve">project deliverables. The customer may be internal or external to </w:t>
-      </w:r>
-    </w:p>
-    <w:p>
-      <w:r>
-        <w:tab/>
-      </w:r>
-      <w:r>
-        <w:tab/>
-      </w:r>
-      <w:r>
-        <w:tab/>
-        <w:t xml:space="preserve">the parent organization of the project, and may or may not be the </w:t>
-      </w:r>
-    </w:p>
-    <w:p>
-      <w:r>
-        <w:tab/>
-      </w:r>
-      <w:r>
-        <w:tab/>
-      </w:r>
-      <w:r>
-        <w:tab/>
-        <w:t xml:space="preserve">end user of the software product.  A financial transaction between </w:t>
-      </w:r>
-    </w:p>
-    <w:p>
-      <w:r>
-        <w:tab/>
-      </w:r>
-      <w:r>
-        <w:tab/>
-      </w:r>
-      <w:r>
-        <w:tab/>
-        <w:t>the customer and developer is not necessarily implied.” [IEEE87]</w:t>
+        <w:tab/>
+      </w:r>
+      <w:r>
+        <w:tab/>
+      </w:r>
+      <w:r>
+        <w:tab/>
+        <w:t xml:space="preserve">parties </w:t>
+      </w:r>
+      <w:r>
+        <w:tab/>
+        <w:t xml:space="preserve">through a segment of documentation or code and the </w:t>
+      </w:r>
+      <w:r>
+        <w:tab/>
+      </w:r>
+      <w:r>
+        <w:tab/>
+      </w:r>
+      <w:r>
+        <w:tab/>
+      </w:r>
+      <w:r>
+        <w:tab/>
+        <w:t xml:space="preserve">participants ask questions and make comments about possible </w:t>
+      </w:r>
+    </w:p>
+    <w:p>
+      <w:r>
+        <w:tab/>
+      </w:r>
+      <w:r>
+        <w:tab/>
+      </w:r>
+      <w:r>
+        <w:tab/>
+        <w:t xml:space="preserve">errors, violations of development standards, and other </w:t>
+      </w:r>
+    </w:p>
+    <w:p>
+      <w:r>
+        <w:tab/>
+      </w:r>
+      <w:r>
+        <w:tab/>
+      </w:r>
+      <w:r>
+        <w:tab/>
+        <w:t>problems.”[IEEE90]</w:t>
       </w:r>
     </w:p>
     <w:p/>
@@ -4717,7 +5458,7 @@
         <w:rPr>
           <w:b/>
         </w:rPr>
-        <w:t>database</w:t>
+        <w:t>work product</w:t>
       </w:r>
       <w:r>
         <w:rPr>
@@ -4732,755 +5473,51 @@
         <w:tab/>
       </w:r>
       <w:r>
-        <w:t>“A collection of data fundamental to a system.” [IEEE91]</w:t>
+        <w:t xml:space="preserve">--Any tangible item that results from a project function, activity, or </w:t>
+      </w:r>
+    </w:p>
+    <w:p>
+      <w:r>
+        <w:tab/>
+      </w:r>
+      <w:r>
+        <w:tab/>
+      </w:r>
+      <w:r>
+        <w:tab/>
+        <w:t xml:space="preserve">task.  Examples of work products include customer requirements, </w:t>
+      </w:r>
+    </w:p>
+    <w:p>
+      <w:r>
+        <w:tab/>
+      </w:r>
+      <w:r>
+        <w:tab/>
+      </w:r>
+      <w:r>
+        <w:tab/>
+        <w:t xml:space="preserve">project plan, design documents, source and object code, user’s </w:t>
+      </w:r>
+    </w:p>
+    <w:p>
+      <w:pPr>
+        <w:rPr>
+          <w:b/>
+        </w:rPr>
+      </w:pPr>
+      <w:r>
+        <w:tab/>
+      </w:r>
+      <w:r>
+        <w:tab/>
+      </w:r>
+      <w:r>
+        <w:tab/>
+        <w:t>manuals.</w:t>
       </w:r>
     </w:p>
     <w:p/>
-    <w:p>
-      <w:r>
-        <w:rPr>
-          <w:b/>
-        </w:rPr>
-        <w:t>installation</w:t>
-      </w:r>
-      <w:r>
-        <w:rPr>
-          <w:b/>
-        </w:rPr>
-        <w:tab/>
-      </w:r>
-      <w:r>
-        <w:rPr>
-          <w:b/>
-        </w:rPr>
-        <w:tab/>
-      </w:r>
-      <w:r>
-        <w:t xml:space="preserve">“The </w:t>
-      </w:r>
-      <w:proofErr w:type="gramStart"/>
-      <w:r>
-        <w:t>period of time</w:t>
-      </w:r>
-      <w:proofErr w:type="gramEnd"/>
-      <w:r>
-        <w:t xml:space="preserve"> in the software life cycle during which a </w:t>
-      </w:r>
-    </w:p>
-    <w:p>
-      <w:r>
-        <w:tab/>
-      </w:r>
-      <w:r>
-        <w:tab/>
-      </w:r>
-      <w:r>
-        <w:tab/>
-        <w:t xml:space="preserve">software </w:t>
-      </w:r>
-      <w:proofErr w:type="gramStart"/>
-      <w:r>
-        <w:t>product is</w:t>
-      </w:r>
-      <w:proofErr w:type="gramEnd"/>
-      <w:r>
-        <w:t xml:space="preserve"> integrated into </w:t>
-      </w:r>
-      <w:proofErr w:type="gramStart"/>
-      <w:r>
-        <w:t>its</w:t>
-      </w:r>
-      <w:proofErr w:type="gramEnd"/>
-      <w:r>
-        <w:t xml:space="preserve"> operational environment and </w:t>
-      </w:r>
-    </w:p>
-    <w:p>
-      <w:r>
-        <w:tab/>
-      </w:r>
-      <w:r>
-        <w:tab/>
-      </w:r>
-      <w:r>
-        <w:tab/>
-        <w:t xml:space="preserve">tested in this environment to ensure that it performs as required.” </w:t>
-      </w:r>
-    </w:p>
-    <w:p>
-      <w:r>
-        <w:tab/>
-      </w:r>
-      <w:r>
-        <w:tab/>
-      </w:r>
-      <w:r>
-        <w:tab/>
-        <w:t>[IEEE91]</w:t>
-      </w:r>
-    </w:p>
-    <w:p/>
-    <w:p>
-      <w:r>
-        <w:rPr>
-          <w:b/>
-        </w:rPr>
-        <w:t>plan</w:t>
-      </w:r>
-      <w:r>
-        <w:tab/>
-      </w:r>
-      <w:r>
-        <w:tab/>
-      </w:r>
-      <w:r>
-        <w:tab/>
-        <w:t xml:space="preserve">“A detailed scheme, program, or method worked out beforehand </w:t>
-      </w:r>
-    </w:p>
-    <w:p>
-      <w:r>
-        <w:tab/>
-      </w:r>
-      <w:r>
-        <w:tab/>
-      </w:r>
-      <w:r>
-        <w:tab/>
-        <w:t>for the accomplishment of an objective.” [Heritage85]</w:t>
-      </w:r>
-    </w:p>
-    <w:p/>
-    <w:p>
-      <w:r>
-        <w:rPr>
-          <w:b/>
-        </w:rPr>
-        <w:t>process</w:t>
-      </w:r>
-      <w:r>
-        <w:tab/>
-      </w:r>
-      <w:r>
-        <w:tab/>
-        <w:t>“A sequence of steps performed for a given purpose.” [IEEE90]</w:t>
-      </w:r>
-    </w:p>
-    <w:p/>
-    <w:p>
-      <w:r>
-        <w:rPr>
-          <w:b/>
-        </w:rPr>
-        <w:t>project</w:t>
-      </w:r>
-      <w:r>
-        <w:rPr>
-          <w:b/>
-        </w:rPr>
-        <w:tab/>
-      </w:r>
-      <w:r>
-        <w:rPr>
-          <w:b/>
-        </w:rPr>
-        <w:tab/>
-      </w:r>
-      <w:r>
-        <w:t xml:space="preserve">-- unit of work to meet a specific customer requirement.  </w:t>
-      </w:r>
-    </w:p>
-    <w:p>
-      <w:r>
-        <w:tab/>
-      </w:r>
-      <w:r>
-        <w:tab/>
-      </w:r>
-      <w:r>
-        <w:tab/>
-        <w:t xml:space="preserve">Includes all tasks, activities, and functions necessary to meet the </w:t>
-      </w:r>
-    </w:p>
-    <w:p>
-      <w:r>
-        <w:tab/>
-      </w:r>
-      <w:r>
-        <w:tab/>
-      </w:r>
-      <w:r>
-        <w:tab/>
-        <w:t>requirements.</w:t>
-      </w:r>
-    </w:p>
-    <w:p/>
-    <w:p>
-      <w:pPr>
-        <w:rPr>
-          <w:b/>
-        </w:rPr>
-      </w:pPr>
-      <w:r>
-        <w:rPr>
-          <w:b/>
-        </w:rPr>
-        <w:t>project</w:t>
-      </w:r>
-      <w:r>
-        <w:tab/>
-      </w:r>
-      <w:r>
-        <w:tab/>
-        <w:t>“The work product(s) to be delivered to the customer.  The</w:t>
-      </w:r>
-    </w:p>
-    <w:p>
-      <w:r>
-        <w:rPr>
-          <w:b/>
-        </w:rPr>
-        <w:t>deliverables</w:t>
-      </w:r>
-      <w:r>
-        <w:tab/>
-      </w:r>
-      <w:r>
-        <w:tab/>
-        <w:t xml:space="preserve">quantities, delivery dates, and delivery locations are specified in </w:t>
-      </w:r>
-    </w:p>
-    <w:p>
-      <w:r>
-        <w:tab/>
-      </w:r>
-      <w:r>
-        <w:tab/>
-      </w:r>
-      <w:r>
-        <w:tab/>
-        <w:t>the project agreement.” [IEEE87]</w:t>
-      </w:r>
-    </w:p>
-    <w:p/>
-    <w:p>
-      <w:r>
-        <w:rPr>
-          <w:b/>
-        </w:rPr>
-        <w:t>quality</w:t>
-      </w:r>
-      <w:r>
-        <w:rPr>
-          <w:b/>
-        </w:rPr>
-        <w:tab/>
-      </w:r>
-      <w:r>
-        <w:rPr>
-          <w:b/>
-        </w:rPr>
-        <w:tab/>
-      </w:r>
-      <w:r>
-        <w:t xml:space="preserve">“(1) A planned and systematic pattern of all actions necessary to </w:t>
-      </w:r>
-    </w:p>
-    <w:p>
-      <w:r>
-        <w:rPr>
-          <w:b/>
-        </w:rPr>
-        <w:t>assurance</w:t>
-      </w:r>
-      <w:r>
-        <w:tab/>
-      </w:r>
-      <w:r>
-        <w:tab/>
-        <w:t xml:space="preserve">provide adequate confidence that an item or product conforms to </w:t>
-      </w:r>
-    </w:p>
-    <w:p>
-      <w:r>
-        <w:tab/>
-      </w:r>
-      <w:r>
-        <w:tab/>
-      </w:r>
-      <w:r>
-        <w:tab/>
-        <w:t>established technical requirements.” [IEEE90]</w:t>
-      </w:r>
-    </w:p>
-    <w:p/>
-    <w:p>
-      <w:r>
-        <w:tab/>
-      </w:r>
-      <w:r>
-        <w:tab/>
-      </w:r>
-      <w:r>
-        <w:tab/>
-        <w:t xml:space="preserve">“(2) A set of activities designed to evaluate the process by which </w:t>
-      </w:r>
-    </w:p>
-    <w:p>
-      <w:r>
-        <w:tab/>
-      </w:r>
-      <w:r>
-        <w:tab/>
-      </w:r>
-      <w:r>
-        <w:tab/>
-        <w:t>products are developed or manufactured.” [IEEE90]</w:t>
-      </w:r>
-    </w:p>
-    <w:p/>
-    <w:p>
-      <w:r>
-        <w:rPr>
-          <w:b/>
-        </w:rPr>
-        <w:t>review</w:t>
-      </w:r>
-      <w:r>
-        <w:tab/>
-      </w:r>
-      <w:r>
-        <w:tab/>
-      </w:r>
-      <w:r>
-        <w:tab/>
-        <w:t xml:space="preserve">--A process or meeting during which a work product, or set of </w:t>
-      </w:r>
-    </w:p>
-    <w:p>
-      <w:r>
-        <w:tab/>
-      </w:r>
-      <w:r>
-        <w:tab/>
-      </w:r>
-      <w:r>
-        <w:tab/>
-        <w:t xml:space="preserve">work products, </w:t>
-      </w:r>
-      <w:proofErr w:type="gramStart"/>
-      <w:r>
-        <w:t>is</w:t>
-      </w:r>
-      <w:proofErr w:type="gramEnd"/>
-      <w:r>
-        <w:t xml:space="preserve"> presented to program personnel, managers, users, </w:t>
-      </w:r>
-    </w:p>
-    <w:p>
-      <w:r>
-        <w:tab/>
-      </w:r>
-      <w:r>
-        <w:tab/>
-      </w:r>
-      <w:r>
-        <w:tab/>
-        <w:t xml:space="preserve">customers, or other interested parties for comment or approval. </w:t>
-      </w:r>
-    </w:p>
-    <w:p>
-      <w:r>
-        <w:tab/>
-      </w:r>
-      <w:r>
-        <w:tab/>
-      </w:r>
-      <w:r>
-        <w:tab/>
-        <w:t xml:space="preserve">Types include requirements review, design review, code review, </w:t>
-      </w:r>
-    </w:p>
-    <w:p>
-      <w:r>
-        <w:tab/>
-      </w:r>
-      <w:r>
-        <w:tab/>
-      </w:r>
-      <w:r>
-        <w:tab/>
-        <w:t>test readiness review, formal qualification review.</w:t>
-      </w:r>
-    </w:p>
-    <w:p/>
-    <w:p>
-      <w:r>
-        <w:rPr>
-          <w:b/>
-        </w:rPr>
-        <w:t>software</w:t>
-      </w:r>
-      <w:r>
-        <w:tab/>
-      </w:r>
-      <w:r>
-        <w:tab/>
-        <w:t xml:space="preserve">“Computer programs, procedures, and associated documentation </w:t>
-      </w:r>
-    </w:p>
-    <w:p>
-      <w:r>
-        <w:tab/>
-      </w:r>
-      <w:r>
-        <w:tab/>
-      </w:r>
-      <w:r>
-        <w:tab/>
-        <w:t xml:space="preserve">and data pertaining to the operation of a computer system.” </w:t>
-      </w:r>
-    </w:p>
-    <w:p>
-      <w:r>
-        <w:tab/>
-      </w:r>
-      <w:r>
-        <w:tab/>
-      </w:r>
-      <w:r>
-        <w:tab/>
-        <w:t>[IEEE90]</w:t>
-      </w:r>
-    </w:p>
-    <w:p/>
-    <w:p>
-      <w:r>
-        <w:rPr>
-          <w:b/>
-        </w:rPr>
-        <w:t xml:space="preserve">software </w:t>
-      </w:r>
-      <w:r>
-        <w:tab/>
-      </w:r>
-      <w:r>
-        <w:tab/>
-        <w:t xml:space="preserve">“The application of a systematic, disciplined, quantifiable approach </w:t>
-      </w:r>
-    </w:p>
-    <w:p>
-      <w:r>
-        <w:rPr>
-          <w:b/>
-        </w:rPr>
-        <w:lastRenderedPageBreak/>
-        <w:t>engineering</w:t>
-      </w:r>
-      <w:r>
-        <w:tab/>
-      </w:r>
-      <w:r>
-        <w:tab/>
-        <w:t xml:space="preserve">to the development, operation, and maintenance of software; that </w:t>
-      </w:r>
-    </w:p>
-    <w:p>
-      <w:r>
-        <w:tab/>
-      </w:r>
-      <w:r>
-        <w:tab/>
-      </w:r>
-      <w:r>
-        <w:tab/>
-        <w:t>is, the application of engineering to software.” [IEEE90]</w:t>
-      </w:r>
-    </w:p>
-    <w:p/>
-    <w:p>
-      <w:pPr>
-        <w:rPr>
-          <w:b/>
-        </w:rPr>
-      </w:pPr>
-      <w:r>
-        <w:rPr>
-          <w:b/>
-        </w:rPr>
-        <w:t>software life</w:t>
-      </w:r>
-      <w:r>
-        <w:tab/>
-      </w:r>
-      <w:r>
-        <w:tab/>
-        <w:t>“A project-specific, sequenced mapping of activities.” [IEEE91]</w:t>
-      </w:r>
-    </w:p>
-    <w:p>
-      <w:r>
-        <w:rPr>
-          <w:b/>
-        </w:rPr>
-        <w:t>cycle</w:t>
-      </w:r>
-    </w:p>
-    <w:p/>
-    <w:p>
-      <w:pPr>
-        <w:rPr>
-          <w:b/>
-        </w:rPr>
-      </w:pPr>
-      <w:r>
-        <w:rPr>
-          <w:b/>
-        </w:rPr>
-        <w:t>software quality</w:t>
-      </w:r>
-      <w:r>
-        <w:tab/>
-        <w:t>--See quality assurance.</w:t>
-      </w:r>
-    </w:p>
-    <w:p>
-      <w:pPr>
-        <w:rPr>
-          <w:b/>
-        </w:rPr>
-      </w:pPr>
-      <w:r>
-        <w:rPr>
-          <w:b/>
-        </w:rPr>
-        <w:t>assurance</w:t>
-      </w:r>
-    </w:p>
-    <w:p>
-      <w:pPr>
-        <w:rPr>
-          <w:b/>
-        </w:rPr>
-      </w:pPr>
-    </w:p>
-    <w:p>
-      <w:r>
-        <w:rPr>
-          <w:b/>
-        </w:rPr>
-        <w:t>specification</w:t>
-      </w:r>
-      <w:r>
-        <w:tab/>
-      </w:r>
-      <w:r>
-        <w:tab/>
-        <w:t xml:space="preserve">“A document that specifies, in a complete, precise, verifiable </w:t>
-      </w:r>
-    </w:p>
-    <w:p>
-      <w:r>
-        <w:tab/>
-      </w:r>
-      <w:r>
-        <w:tab/>
-      </w:r>
-      <w:r>
-        <w:tab/>
-        <w:t xml:space="preserve">manner, the requirements, design, behavior, or other characteristics </w:t>
-      </w:r>
-    </w:p>
-    <w:p>
-      <w:r>
-        <w:tab/>
-      </w:r>
-      <w:r>
-        <w:tab/>
-      </w:r>
-      <w:r>
-        <w:tab/>
-        <w:t xml:space="preserve">of a system or component, and, often, the procedures for </w:t>
-      </w:r>
-    </w:p>
-    <w:p>
-      <w:r>
-        <w:tab/>
-      </w:r>
-      <w:r>
-        <w:tab/>
-      </w:r>
-      <w:r>
-        <w:tab/>
-        <w:t xml:space="preserve">determining whether these provisions have been satisfied.” </w:t>
-      </w:r>
-    </w:p>
-    <w:p>
-      <w:r>
-        <w:tab/>
-      </w:r>
-      <w:r>
-        <w:tab/>
-      </w:r>
-      <w:r>
-        <w:tab/>
-        <w:t>[IEEE90]</w:t>
-      </w:r>
-    </w:p>
-    <w:p/>
-    <w:p>
-      <w:r>
-        <w:rPr>
-          <w:b/>
-        </w:rPr>
-        <w:t>walk-throughs</w:t>
-      </w:r>
-      <w:r>
-        <w:rPr>
-          <w:b/>
-        </w:rPr>
-        <w:tab/>
-      </w:r>
-      <w:r>
-        <w:t xml:space="preserve">“A static analysis technique in which a designer or programmer </w:t>
-      </w:r>
-    </w:p>
-    <w:p>
-      <w:r>
-        <w:tab/>
-      </w:r>
-      <w:r>
-        <w:tab/>
-      </w:r>
-      <w:r>
-        <w:tab/>
-        <w:t xml:space="preserve">leads members of the development team and other interested </w:t>
-      </w:r>
-    </w:p>
-    <w:p>
-      <w:r>
-        <w:tab/>
-      </w:r>
-      <w:r>
-        <w:tab/>
-      </w:r>
-      <w:r>
-        <w:tab/>
-        <w:t xml:space="preserve">parties </w:t>
-      </w:r>
-      <w:r>
-        <w:tab/>
-        <w:t xml:space="preserve">through a segment of documentation or code and the </w:t>
-      </w:r>
-      <w:r>
-        <w:tab/>
-      </w:r>
-      <w:r>
-        <w:tab/>
-      </w:r>
-      <w:r>
-        <w:tab/>
-      </w:r>
-      <w:r>
-        <w:tab/>
-        <w:t xml:space="preserve">participants ask questions and make comments about possible </w:t>
-      </w:r>
-    </w:p>
-    <w:p>
-      <w:r>
-        <w:tab/>
-      </w:r>
-      <w:r>
-        <w:tab/>
-      </w:r>
-      <w:r>
-        <w:tab/>
-        <w:t xml:space="preserve">errors, violations of development standards, and other </w:t>
-      </w:r>
-    </w:p>
-    <w:p>
-      <w:r>
-        <w:tab/>
-      </w:r>
-      <w:r>
-        <w:tab/>
-      </w:r>
-      <w:r>
-        <w:tab/>
-        <w:t>problems.”[IEEE90]</w:t>
-      </w:r>
-    </w:p>
-    <w:p/>
-    <w:p>
-      <w:r>
-        <w:rPr>
-          <w:b/>
-        </w:rPr>
-        <w:t>work product</w:t>
-      </w:r>
-      <w:r>
-        <w:rPr>
-          <w:b/>
-        </w:rPr>
-        <w:tab/>
-      </w:r>
-      <w:r>
-        <w:rPr>
-          <w:b/>
-        </w:rPr>
-        <w:tab/>
-      </w:r>
-      <w:r>
-        <w:t xml:space="preserve">--Any tangible item that results from a project function, activity, or </w:t>
-      </w:r>
-    </w:p>
-    <w:p>
-      <w:r>
-        <w:tab/>
-      </w:r>
-      <w:r>
-        <w:tab/>
-      </w:r>
-      <w:r>
-        <w:tab/>
-        <w:t xml:space="preserve">task.  Examples of work products include customer requirements, </w:t>
-      </w:r>
-    </w:p>
-    <w:p>
-      <w:r>
-        <w:tab/>
-      </w:r>
-      <w:r>
-        <w:tab/>
-      </w:r>
-      <w:r>
-        <w:tab/>
-        <w:t xml:space="preserve">project plan, design documents, source and object code, user’s </w:t>
-      </w:r>
-    </w:p>
-    <w:p>
-      <w:pPr>
-        <w:rPr>
-          <w:b/>
-        </w:rPr>
-      </w:pPr>
-      <w:r>
-        <w:tab/>
-      </w:r>
-      <w:r>
-        <w:tab/>
-      </w:r>
-      <w:r>
-        <w:tab/>
-        <w:t>manuals.</w:t>
-      </w:r>
-    </w:p>
-    <w:p/>
-    <w:p>
-      <w:r>
-        <w:t>]</w:t>
-      </w:r>
-    </w:p>
     <w:p>
       <w:pPr>
         <w:pStyle w:val="Heading2"/>
@@ -5509,7 +5546,6 @@
       <w:bookmarkEnd w:id="42"/>
       <w:bookmarkEnd w:id="43"/>
     </w:p>
-    <w:p/>
     <w:p>
       <w:bookmarkStart w:id="44" w:name="_Toc301780465"/>
       <w:bookmarkStart w:id="45" w:name="_Toc301780779"/>
@@ -5518,135 +5554,130 @@
       <w:bookmarkStart w:id="48" w:name="_Toc316270555"/>
       <w:bookmarkStart w:id="49" w:name="_Toc317663730"/>
       <w:bookmarkStart w:id="50" w:name="_Toc329577246"/>
-      <w:r>
-        <w:t>[This section should provide a list of all references used in support of the development of the software configuration management plan.  The following are provided as examples:</w:t>
+    </w:p>
+    <w:p>
+      <w:r>
+        <w:t>IEEE87</w:t>
+      </w:r>
+      <w:r>
+        <w:tab/>
+      </w:r>
+      <w:r>
+        <w:tab/>
+        <w:t xml:space="preserve">IEEE Std 1058.1-1987, IEEE Standard for Software Project </w:t>
+      </w:r>
+    </w:p>
+    <w:p>
+      <w:r>
+        <w:tab/>
+      </w:r>
+      <w:r>
+        <w:tab/>
+      </w:r>
+      <w:r>
+        <w:tab/>
+        <w:t>Management Plans</w:t>
       </w:r>
     </w:p>
     <w:p/>
     <w:p>
       <w:r>
-        <w:t>IEEE87</w:t>
-      </w:r>
-      <w:r>
-        <w:tab/>
-      </w:r>
-      <w:r>
-        <w:tab/>
-        <w:t xml:space="preserve">IEEE Std 1058.1-1987, IEEE Standard for Software Project </w:t>
-      </w:r>
-    </w:p>
-    <w:p>
-      <w:r>
-        <w:tab/>
-      </w:r>
-      <w:r>
-        <w:tab/>
-      </w:r>
-      <w:r>
-        <w:tab/>
-        <w:t>Management Plans</w:t>
+        <w:t>IEEE88</w:t>
+      </w:r>
+      <w:r>
+        <w:tab/>
+      </w:r>
+      <w:r>
+        <w:tab/>
+        <w:t xml:space="preserve">IEEE Std 982.2-1988, IEEE Guide for the Use of IEEE Standard </w:t>
+      </w:r>
+    </w:p>
+    <w:p>
+      <w:r>
+        <w:tab/>
+      </w:r>
+      <w:r>
+        <w:tab/>
+      </w:r>
+      <w:r>
+        <w:tab/>
+        <w:t>Dictionary.</w:t>
       </w:r>
     </w:p>
     <w:p/>
     <w:p>
       <w:r>
-        <w:t>IEEE88</w:t>
-      </w:r>
-      <w:r>
-        <w:tab/>
-      </w:r>
-      <w:r>
-        <w:tab/>
-        <w:t xml:space="preserve">IEEE Std 982.2-1988, IEEE Guide for the Use of IEEE Standard </w:t>
-      </w:r>
-    </w:p>
-    <w:p>
-      <w:r>
-        <w:tab/>
-      </w:r>
-      <w:r>
-        <w:tab/>
-      </w:r>
-      <w:r>
-        <w:tab/>
-        <w:t>Dictionary.</w:t>
+        <w:t>IEEE90</w:t>
+      </w:r>
+      <w:r>
+        <w:tab/>
+      </w:r>
+      <w:r>
+        <w:tab/>
+        <w:t xml:space="preserve">IEEE Std 610.12-1990, IEEE Standard Glossary of Software </w:t>
+      </w:r>
+    </w:p>
+    <w:p>
+      <w:r>
+        <w:tab/>
+      </w:r>
+      <w:r>
+        <w:tab/>
+      </w:r>
+      <w:r>
+        <w:tab/>
+        <w:t>Engineering Terminology (ANSI).</w:t>
       </w:r>
     </w:p>
     <w:p/>
     <w:p>
       <w:r>
-        <w:t>IEEE90</w:t>
-      </w:r>
-      <w:r>
-        <w:tab/>
-      </w:r>
-      <w:r>
-        <w:tab/>
-        <w:t xml:space="preserve">IEEE Std 610.12-1990, IEEE Standard Glossary of Software </w:t>
-      </w:r>
-    </w:p>
-    <w:p>
-      <w:r>
-        <w:tab/>
-      </w:r>
-      <w:r>
-        <w:tab/>
-      </w:r>
-      <w:r>
-        <w:tab/>
-        <w:t>Engineering Terminology (ANSI).</w:t>
+        <w:t>IEEE91</w:t>
+      </w:r>
+      <w:r>
+        <w:tab/>
+      </w:r>
+      <w:r>
+        <w:tab/>
+        <w:t xml:space="preserve">IEEE Std 1074-1991, IEEE Standard for Developing Software Life </w:t>
+      </w:r>
+    </w:p>
+    <w:p>
+      <w:r>
+        <w:tab/>
+      </w:r>
+      <w:r>
+        <w:tab/>
+      </w:r>
+      <w:r>
+        <w:tab/>
+        <w:t>Cycle Processes.</w:t>
       </w:r>
     </w:p>
     <w:p/>
     <w:p>
       <w:r>
-        <w:t>IEEE91</w:t>
-      </w:r>
-      <w:r>
-        <w:tab/>
-      </w:r>
-      <w:r>
-        <w:tab/>
-        <w:t xml:space="preserve">IEEE Std 1074-1991, IEEE Standard for Developing Software Life </w:t>
-      </w:r>
-    </w:p>
-    <w:p>
-      <w:r>
-        <w:tab/>
-      </w:r>
-      <w:r>
-        <w:tab/>
-      </w:r>
-      <w:r>
-        <w:tab/>
-        <w:t>Cycle Processes.</w:t>
+        <w:t>Schach96</w:t>
+      </w:r>
+      <w:r>
+        <w:tab/>
+      </w:r>
+      <w:r>
+        <w:tab/>
+        <w:t xml:space="preserve">Classical and </w:t>
+      </w:r>
+      <w:proofErr w:type="gramStart"/>
+      <w:r>
+        <w:t>Object Oriented</w:t>
+      </w:r>
+      <w:proofErr w:type="gramEnd"/>
+      <w:r>
+        <w:t xml:space="preserve"> Software Engineering, Schach, 1996 </w:t>
       </w:r>
     </w:p>
     <w:p/>
     <w:p>
       <w:r>
-        <w:lastRenderedPageBreak/>
-        <w:t>Schach96</w:t>
-      </w:r>
-      <w:r>
-        <w:tab/>
-      </w:r>
-      <w:r>
-        <w:tab/>
-        <w:t xml:space="preserve">Classical and </w:t>
-      </w:r>
-      <w:proofErr w:type="gramStart"/>
-      <w:r>
-        <w:t>Object Oriented</w:t>
-      </w:r>
-      <w:proofErr w:type="gramEnd"/>
-      <w:r>
-        <w:t xml:space="preserve"> Software Engineering, Schach, 1996 </w:t>
-      </w:r>
-    </w:p>
-    <w:p/>
-    <w:p>
-      <w:r>
         <w:t>Davis90</w:t>
       </w:r>
       <w:r>
@@ -5655,8 +5686,8 @@
       <w:r>
         <w:tab/>
       </w:r>
-      <w:smartTag w:uri="urn:schemas-microsoft-com:office:smarttags" w:element="place">
-        <w:smartTag w:uri="urn:schemas-microsoft-com:office:smarttags" w:element="City">
+      <w:smartTag w:uri="urn:schemas-microsoft-com:office:smarttags" w:element="City">
+        <w:smartTag w:uri="urn:schemas-microsoft-com:office:smarttags" w:element="place">
           <w:r>
             <w:t>Davis</w:t>
           </w:r>
@@ -5743,21 +5774,16 @@
     </w:p>
     <w:p/>
     <w:p>
-      <w:r>
-        <w:t>]</w:t>
-      </w:r>
-    </w:p>
-    <w:p>
       <w:pPr>
         <w:pStyle w:val="Heading1"/>
       </w:pPr>
-      <w:bookmarkStart w:id="51" w:name="_Toc340182581"/>
-      <w:bookmarkStart w:id="52" w:name="_Toc340284258"/>
-      <w:bookmarkStart w:id="53" w:name="_Toc90707476"/>
+      <w:bookmarkStart w:id="51" w:name="_Toc90707476"/>
+      <w:bookmarkStart w:id="52" w:name="_Toc340182581"/>
+      <w:bookmarkStart w:id="53" w:name="_Toc340284258"/>
       <w:r>
         <w:t>Software Configuration Management (SCM)</w:t>
       </w:r>
-      <w:bookmarkEnd w:id="53"/>
+      <w:bookmarkEnd w:id="51"/>
       <w:r>
         <w:t xml:space="preserve"> </w:t>
       </w:r>
@@ -5768,8 +5794,8 @@
       <w:bookmarkEnd w:id="48"/>
       <w:bookmarkEnd w:id="49"/>
       <w:bookmarkEnd w:id="50"/>
-      <w:bookmarkEnd w:id="51"/>
       <w:bookmarkEnd w:id="52"/>
+      <w:bookmarkEnd w:id="53"/>
     </w:p>
     <w:p/>
     <w:p>
@@ -6443,11 +6469,11 @@
         <w:jc w:val="both"/>
       </w:pPr>
     </w:p>
-    <w:p>
-      <w:bookmarkStart w:id="64" w:name="_Toc301780467"/>
-      <w:bookmarkStart w:id="65" w:name="_Toc301780781"/>
-      <w:bookmarkStart w:id="66" w:name="_Toc301780840"/>
-      <w:bookmarkStart w:id="67" w:name="_Toc301781588"/>
+    <w:bookmarkStart w:id="64" w:name="_Toc301780467"/>
+    <w:bookmarkStart w:id="65" w:name="_Toc301780781"/>
+    <w:bookmarkStart w:id="66" w:name="_Toc301780840"/>
+    <w:bookmarkStart w:id="67" w:name="_Toc301781588"/>
+    <w:p>
       <w:r>
         <w:rPr>
           <w:noProof/>
@@ -6697,13 +6723,13 @@
       <w:pPr>
         <w:pStyle w:val="Heading2"/>
       </w:pPr>
-      <w:bookmarkStart w:id="70" w:name="_Toc316270558"/>
-      <w:bookmarkStart w:id="71" w:name="_Toc317663733"/>
-      <w:bookmarkStart w:id="72" w:name="_Toc90707478"/>
+      <w:bookmarkStart w:id="70" w:name="_Toc90707478"/>
+      <w:bookmarkStart w:id="71" w:name="_Toc316270558"/>
+      <w:bookmarkStart w:id="72" w:name="_Toc317663733"/>
       <w:r>
         <w:t>SCM Responsibilities</w:t>
       </w:r>
-      <w:bookmarkEnd w:id="72"/>
+      <w:bookmarkEnd w:id="70"/>
     </w:p>
     <w:p/>
     <w:p>
@@ -6813,8 +6839,8 @@
       <w:bookmarkEnd w:id="65"/>
       <w:bookmarkEnd w:id="66"/>
       <w:bookmarkEnd w:id="67"/>
-      <w:bookmarkEnd w:id="70"/>
       <w:bookmarkEnd w:id="71"/>
+      <w:bookmarkEnd w:id="72"/>
       <w:bookmarkEnd w:id="73"/>
       <w:bookmarkEnd w:id="74"/>
       <w:bookmarkEnd w:id="75"/>
@@ -7214,20 +7240,20 @@
       <w:pPr>
         <w:pStyle w:val="Heading3"/>
       </w:pPr>
-      <w:bookmarkStart w:id="107" w:name="_Toc301780478"/>
-      <w:bookmarkStart w:id="108" w:name="_Toc301780792"/>
-      <w:bookmarkStart w:id="109" w:name="_Toc301780851"/>
-      <w:bookmarkStart w:id="110" w:name="_Toc301781599"/>
-      <w:bookmarkStart w:id="111" w:name="_Toc316270568"/>
-      <w:bookmarkStart w:id="112" w:name="_Toc317663743"/>
-      <w:bookmarkStart w:id="113" w:name="_Toc329577258"/>
-      <w:bookmarkStart w:id="114" w:name="_Toc340182592"/>
-      <w:bookmarkStart w:id="115" w:name="_Toc340284269"/>
-      <w:bookmarkStart w:id="116" w:name="_Toc90707483"/>
+      <w:bookmarkStart w:id="107" w:name="_Toc90707483"/>
+      <w:bookmarkStart w:id="108" w:name="_Toc301780478"/>
+      <w:bookmarkStart w:id="109" w:name="_Toc301780792"/>
+      <w:bookmarkStart w:id="110" w:name="_Toc301780851"/>
+      <w:bookmarkStart w:id="111" w:name="_Toc301781599"/>
+      <w:bookmarkStart w:id="112" w:name="_Toc316270568"/>
+      <w:bookmarkStart w:id="113" w:name="_Toc317663743"/>
+      <w:bookmarkStart w:id="114" w:name="_Toc329577258"/>
+      <w:bookmarkStart w:id="115" w:name="_Toc340182592"/>
+      <w:bookmarkStart w:id="116" w:name="_Toc340284269"/>
       <w:r>
         <w:t>Specification Identification</w:t>
       </w:r>
-      <w:bookmarkEnd w:id="116"/>
+      <w:bookmarkEnd w:id="107"/>
     </w:p>
     <w:p>
       <w:pPr>
@@ -7253,7 +7279,6 @@
       <w:r>
         <w:t>Change Control Form Identification</w:t>
       </w:r>
-      <w:bookmarkEnd w:id="107"/>
       <w:bookmarkEnd w:id="108"/>
       <w:bookmarkEnd w:id="109"/>
       <w:bookmarkEnd w:id="110"/>
@@ -7262,6 +7287,7 @@
       <w:bookmarkEnd w:id="113"/>
       <w:bookmarkEnd w:id="114"/>
       <w:bookmarkEnd w:id="115"/>
+      <w:bookmarkEnd w:id="116"/>
       <w:bookmarkEnd w:id="117"/>
     </w:p>
     <w:p>
@@ -12216,7 +12242,6 @@
                               </w:rPr>
                               <w:t xml:space="preserve">SQA and </w:t>
                             </w:r>
-                            <w:proofErr w:type="spellStart"/>
                             <w:r>
                               <w:rPr>
                                 <w:i/>
@@ -12224,7 +12249,6 @@
                               </w:rPr>
                               <w:t>CCBs</w:t>
                             </w:r>
-                            <w:proofErr w:type="spellEnd"/>
                           </w:p>
                         </w:txbxContent>
                       </wps:txbx>
@@ -12295,7 +12319,6 @@
                         </w:rPr>
                         <w:t xml:space="preserve">SQA and </w:t>
                       </w:r>
-                      <w:proofErr w:type="spellStart"/>
                       <w:r>
                         <w:rPr>
                           <w:i/>
@@ -12303,7 +12326,6 @@
                         </w:rPr>
                         <w:t>CCBs</w:t>
                       </w:r>
-                      <w:proofErr w:type="spellEnd"/>
                     </w:p>
                   </w:txbxContent>
                 </v:textbox>
@@ -12498,21 +12520,12 @@
                                 <w:sz w:val="16"/>
                               </w:rPr>
                             </w:pPr>
-                            <w:proofErr w:type="spellStart"/>
                             <w:r>
                               <w:rPr>
                                 <w:i/>
                                 <w:sz w:val="16"/>
                               </w:rPr>
-                              <w:t>Independant</w:t>
-                            </w:r>
-                            <w:proofErr w:type="spellEnd"/>
-                            <w:r>
-                              <w:rPr>
-                                <w:i/>
-                                <w:sz w:val="16"/>
-                              </w:rPr>
-                              <w:t xml:space="preserve"> In-House Testing</w:t>
+                              <w:t>Independant In-House Testing</w:t>
                             </w:r>
                           </w:p>
                           <w:p>
@@ -12589,21 +12602,12 @@
                           <w:sz w:val="16"/>
                         </w:rPr>
                       </w:pPr>
-                      <w:proofErr w:type="spellStart"/>
                       <w:r>
                         <w:rPr>
                           <w:i/>
                           <w:sz w:val="16"/>
                         </w:rPr>
-                        <w:t>Independant</w:t>
-                      </w:r>
-                      <w:proofErr w:type="spellEnd"/>
-                      <w:r>
-                        <w:rPr>
-                          <w:i/>
-                          <w:sz w:val="16"/>
-                        </w:rPr>
-                        <w:t xml:space="preserve"> In-House Testing</w:t>
+                        <w:t>Independant In-House Testing</w:t>
                       </w:r>
                     </w:p>
                     <w:p>
@@ -13931,28 +13935,28 @@
       <w:pPr>
         <w:pStyle w:val="Heading3"/>
       </w:pPr>
-      <w:bookmarkStart w:id="185" w:name="_Toc301780489"/>
-      <w:bookmarkStart w:id="186" w:name="_Toc301780803"/>
-      <w:bookmarkStart w:id="187" w:name="_Toc301780862"/>
-      <w:bookmarkStart w:id="188" w:name="_Toc301781610"/>
-      <w:bookmarkStart w:id="189" w:name="_Toc316270579"/>
-      <w:bookmarkStart w:id="190" w:name="_Toc317663754"/>
-      <w:bookmarkStart w:id="191" w:name="_Toc90707498"/>
+      <w:bookmarkStart w:id="185" w:name="_Toc90707498"/>
+      <w:bookmarkStart w:id="186" w:name="_Toc301780489"/>
+      <w:bookmarkStart w:id="187" w:name="_Toc301780803"/>
+      <w:bookmarkStart w:id="188" w:name="_Toc301780862"/>
+      <w:bookmarkStart w:id="189" w:name="_Toc301781610"/>
+      <w:bookmarkStart w:id="190" w:name="_Toc316270579"/>
+      <w:bookmarkStart w:id="191" w:name="_Toc317663754"/>
       <w:r>
         <w:t>Information and Control</w:t>
       </w:r>
-      <w:bookmarkEnd w:id="191"/>
+      <w:bookmarkEnd w:id="185"/>
     </w:p>
     <w:p>
       <w:r>
         <w:t xml:space="preserve"> </w:t>
       </w:r>
-      <w:bookmarkEnd w:id="185"/>
       <w:bookmarkEnd w:id="186"/>
       <w:bookmarkEnd w:id="187"/>
       <w:bookmarkEnd w:id="188"/>
       <w:bookmarkEnd w:id="189"/>
       <w:bookmarkEnd w:id="190"/>
+      <w:bookmarkEnd w:id="191"/>
     </w:p>
     <w:p>
       <w:pPr>
@@ -14115,15 +14119,15 @@
       <w:pPr>
         <w:pStyle w:val="Heading1"/>
       </w:pPr>
-      <w:bookmarkStart w:id="206" w:name="_Toc301780492"/>
-      <w:bookmarkStart w:id="207" w:name="_Toc301780806"/>
-      <w:bookmarkStart w:id="208" w:name="_Toc301780865"/>
-      <w:bookmarkStart w:id="209" w:name="_Toc301781613"/>
-      <w:bookmarkStart w:id="210" w:name="_Toc90707504"/>
+      <w:bookmarkStart w:id="206" w:name="_Toc90707504"/>
+      <w:bookmarkStart w:id="207" w:name="_Toc301780492"/>
+      <w:bookmarkStart w:id="208" w:name="_Toc301780806"/>
+      <w:bookmarkStart w:id="209" w:name="_Toc301780865"/>
+      <w:bookmarkStart w:id="210" w:name="_Toc301781613"/>
       <w:r>
         <w:t>CM Milestones</w:t>
       </w:r>
-      <w:bookmarkEnd w:id="210"/>
+      <w:bookmarkEnd w:id="206"/>
     </w:p>
     <w:p/>
     <w:p>
@@ -14160,10 +14164,10 @@
       <w:bookmarkStart w:id="218" w:name="_Toc329577273"/>
       <w:bookmarkStart w:id="219" w:name="_Toc340182607"/>
       <w:bookmarkStart w:id="220" w:name="_Toc340284284"/>
-      <w:bookmarkEnd w:id="206"/>
       <w:bookmarkEnd w:id="207"/>
       <w:bookmarkEnd w:id="208"/>
       <w:bookmarkEnd w:id="209"/>
+      <w:bookmarkEnd w:id="210"/>
       <w:r>
         <w:br w:type="page"/>
       </w:r>
@@ -14755,15 +14759,7 @@
       </w:pPr>
       <w:r>
         <w:tab/>
-        <w:t xml:space="preserve">The SE designs </w:t>
-      </w:r>
-      <w:proofErr w:type="gramStart"/>
-      <w:r>
-        <w:t>changes</w:t>
-      </w:r>
-      <w:proofErr w:type="gramEnd"/>
-      <w:r>
-        <w:t xml:space="preserve"> necessary to implement CER:</w:t>
+        <w:t>The SE designs changes necessary to implement CER:</w:t>
       </w:r>
     </w:p>
     <w:p>
@@ -24277,6 +24273,50 @@
     <w:lsdException w:name="Subtitle" w:qFormat="1"/>
     <w:lsdException w:name="Strong" w:qFormat="1"/>
     <w:lsdException w:name="Emphasis" w:qFormat="1"/>
+    <w:lsdException w:name="Normal Table" w:semiHidden="1" w:unhideWhenUsed="1"/>
+    <w:lsdException w:name="Table Simple 1" w:semiHidden="1" w:unhideWhenUsed="1"/>
+    <w:lsdException w:name="Table Simple 2" w:semiHidden="1" w:unhideWhenUsed="1"/>
+    <w:lsdException w:name="Table Simple 3" w:semiHidden="1" w:unhideWhenUsed="1"/>
+    <w:lsdException w:name="Table Classic 1" w:semiHidden="1" w:unhideWhenUsed="1"/>
+    <w:lsdException w:name="Table Classic 2" w:semiHidden="1" w:unhideWhenUsed="1"/>
+    <w:lsdException w:name="Table Classic 3" w:semiHidden="1" w:unhideWhenUsed="1"/>
+    <w:lsdException w:name="Table Classic 4" w:semiHidden="1" w:unhideWhenUsed="1"/>
+    <w:lsdException w:name="Table Colorful 1" w:semiHidden="1" w:unhideWhenUsed="1"/>
+    <w:lsdException w:name="Table Colorful 2" w:semiHidden="1" w:unhideWhenUsed="1"/>
+    <w:lsdException w:name="Table Colorful 3" w:semiHidden="1" w:unhideWhenUsed="1"/>
+    <w:lsdException w:name="Table Columns 1" w:semiHidden="1" w:unhideWhenUsed="1"/>
+    <w:lsdException w:name="Table Columns 2" w:semiHidden="1" w:unhideWhenUsed="1"/>
+    <w:lsdException w:name="Table Columns 3" w:semiHidden="1" w:unhideWhenUsed="1"/>
+    <w:lsdException w:name="Table Columns 4" w:semiHidden="1" w:unhideWhenUsed="1"/>
+    <w:lsdException w:name="Table Columns 5" w:semiHidden="1" w:unhideWhenUsed="1"/>
+    <w:lsdException w:name="Table Grid 1" w:semiHidden="1" w:unhideWhenUsed="1"/>
+    <w:lsdException w:name="Table Grid 2" w:semiHidden="1" w:unhideWhenUsed="1"/>
+    <w:lsdException w:name="Table Grid 3" w:semiHidden="1" w:unhideWhenUsed="1"/>
+    <w:lsdException w:name="Table Grid 4" w:semiHidden="1" w:unhideWhenUsed="1"/>
+    <w:lsdException w:name="Table Grid 5" w:semiHidden="1" w:unhideWhenUsed="1"/>
+    <w:lsdException w:name="Table Grid 6" w:semiHidden="1" w:unhideWhenUsed="1"/>
+    <w:lsdException w:name="Table Grid 7" w:semiHidden="1" w:unhideWhenUsed="1"/>
+    <w:lsdException w:name="Table Grid 8" w:semiHidden="1" w:unhideWhenUsed="1"/>
+    <w:lsdException w:name="Table List 1" w:semiHidden="1" w:unhideWhenUsed="1"/>
+    <w:lsdException w:name="Table List 2" w:semiHidden="1" w:unhideWhenUsed="1"/>
+    <w:lsdException w:name="Table List 3" w:semiHidden="1" w:unhideWhenUsed="1"/>
+    <w:lsdException w:name="Table List 4" w:semiHidden="1" w:unhideWhenUsed="1"/>
+    <w:lsdException w:name="Table List 5" w:semiHidden="1" w:unhideWhenUsed="1"/>
+    <w:lsdException w:name="Table List 6" w:semiHidden="1" w:unhideWhenUsed="1"/>
+    <w:lsdException w:name="Table List 7" w:semiHidden="1" w:unhideWhenUsed="1"/>
+    <w:lsdException w:name="Table List 8" w:semiHidden="1" w:unhideWhenUsed="1"/>
+    <w:lsdException w:name="Table 3D effects 1" w:semiHidden="1" w:unhideWhenUsed="1"/>
+    <w:lsdException w:name="Table 3D effects 2" w:semiHidden="1" w:unhideWhenUsed="1"/>
+    <w:lsdException w:name="Table 3D effects 3" w:semiHidden="1" w:unhideWhenUsed="1"/>
+    <w:lsdException w:name="Table Contemporary" w:semiHidden="1" w:unhideWhenUsed="1"/>
+    <w:lsdException w:name="Table Elegant" w:semiHidden="1" w:unhideWhenUsed="1"/>
+    <w:lsdException w:name="Table Professional" w:semiHidden="1" w:unhideWhenUsed="1"/>
+    <w:lsdException w:name="Table Subtle 1" w:semiHidden="1" w:unhideWhenUsed="1"/>
+    <w:lsdException w:name="Table Subtle 2" w:semiHidden="1" w:unhideWhenUsed="1"/>
+    <w:lsdException w:name="Table Web 1" w:semiHidden="1" w:unhideWhenUsed="1"/>
+    <w:lsdException w:name="Table Web 2" w:semiHidden="1" w:unhideWhenUsed="1"/>
+    <w:lsdException w:name="Table Web 3" w:semiHidden="1" w:unhideWhenUsed="1"/>
+    <w:lsdException w:name="Table Theme" w:semiHidden="1" w:unhideWhenUsed="1"/>
     <w:lsdException w:name="Placeholder Text" w:semiHidden="1" w:uiPriority="99"/>
     <w:lsdException w:name="No Spacing" w:uiPriority="1" w:qFormat="1"/>
     <w:lsdException w:name="Light Shading" w:uiPriority="60"/>
@@ -24665,11 +24705,14 @@
   </w:style>
   <w:style w:type="character" w:default="1" w:styleId="DefaultParagraphFont">
     <w:name w:val="Default Paragraph Font"/>
-    <w:semiHidden/>
+    <w:uiPriority w:val="1"/>
+    <w:unhideWhenUsed/>
   </w:style>
   <w:style w:type="table" w:default="1" w:styleId="TableNormal">
     <w:name w:val="Normal Table"/>
+    <w:uiPriority w:val="99"/>
     <w:semiHidden/>
+    <w:unhideWhenUsed/>
     <w:tblPr>
       <w:tblInd w:w="0" w:type="dxa"/>
       <w:tblCellMar>
@@ -24682,7 +24725,9 @@
   </w:style>
   <w:style w:type="numbering" w:default="1" w:styleId="NoList">
     <w:name w:val="No List"/>
+    <w:uiPriority w:val="99"/>
     <w:semiHidden/>
+    <w:unhideWhenUsed/>
   </w:style>
   <w:style w:type="paragraph" w:styleId="NormalIndent">
     <w:name w:val="Normal Indent"/>

</xml_diff>